<commit_message>
minor style changes and clearer comments
</commit_message>
<xml_diff>
--- a/20241110_CellPyAbility_draft.docx
+++ b/20241110_CellPyAbility_draft.docx
@@ -51,13 +51,8 @@
       <w:pPr>
         <w:spacing w:after="0" w:line="360" w:lineRule="auto"/>
       </w:pPr>
-      <w:proofErr w:type="spellStart"/>
-      <w:r>
-        <w:t>CellPyAbility</w:t>
-      </w:r>
-      <w:proofErr w:type="spellEnd"/>
-      <w:r>
-        <w:t>: a streamlined toolkit for assessing cell viability</w:t>
+      <w:r>
+        <w:t>CellPyAbility: a streamlined toolkit for assessing cell viability</w:t>
       </w:r>
     </w:p>
     <w:p>
@@ -68,10 +63,6 @@
     <w:p>
       <w:pPr>
         <w:spacing w:after="0" w:line="360" w:lineRule="auto"/>
-        <w:rPr>
-          <w:b/>
-          <w:bCs/>
-        </w:rPr>
       </w:pPr>
       <w:r>
         <w:rPr>

</xml_diff>